<commit_message>
Last update week 2
</commit_message>
<xml_diff>
--- a/Requirement Analysis/Use Case Specification/UC Specification - View Bike Information.docx
+++ b/Requirement Analysis/Use Case Specification/UC Specification - View Bike Information.docx
@@ -9,8 +9,8 @@
           <w:rFonts w:asciiTheme="majorHAnsi" w:hAnsiTheme="majorHAnsi" w:cstheme="majorHAnsi"/>
           <w:b/>
           <w:bCs/>
-          <w:sz w:val="32"/>
-          <w:szCs w:val="32"/>
+          <w:sz w:val="40"/>
+          <w:szCs w:val="40"/>
           <w:lang w:val="en-US"/>
         </w:rPr>
       </w:pPr>
@@ -19,8 +19,8 @@
           <w:rFonts w:asciiTheme="majorHAnsi" w:hAnsiTheme="majorHAnsi" w:cstheme="majorHAnsi"/>
           <w:b/>
           <w:bCs/>
-          <w:sz w:val="32"/>
-          <w:szCs w:val="32"/>
+          <w:sz w:val="40"/>
+          <w:szCs w:val="40"/>
           <w:lang w:val="en-US"/>
         </w:rPr>
         <w:t>Use Case “</w:t>
@@ -30,8 +30,8 @@
           <w:rFonts w:asciiTheme="majorHAnsi" w:hAnsiTheme="majorHAnsi" w:cstheme="majorHAnsi"/>
           <w:b/>
           <w:bCs/>
-          <w:sz w:val="32"/>
-          <w:szCs w:val="32"/>
+          <w:sz w:val="40"/>
+          <w:szCs w:val="40"/>
           <w:lang w:val="en-US"/>
         </w:rPr>
         <w:t>Xem thông tin xe đạp</w:t>
@@ -41,8 +41,8 @@
           <w:rFonts w:asciiTheme="majorHAnsi" w:hAnsiTheme="majorHAnsi" w:cstheme="majorHAnsi"/>
           <w:b/>
           <w:bCs/>
-          <w:sz w:val="32"/>
-          <w:szCs w:val="32"/>
+          <w:sz w:val="40"/>
+          <w:szCs w:val="40"/>
           <w:lang w:val="en-US"/>
         </w:rPr>
         <w:t>”</w:t>
@@ -59,6 +59,8 @@
           <w:rFonts w:asciiTheme="majorHAnsi" w:hAnsiTheme="majorHAnsi" w:cstheme="majorHAnsi"/>
           <w:b/>
           <w:bCs/>
+          <w:sz w:val="28"/>
+          <w:szCs w:val="28"/>
           <w:lang w:val="en-US"/>
         </w:rPr>
       </w:pPr>
@@ -67,6 +69,8 @@
           <w:rFonts w:asciiTheme="majorHAnsi" w:hAnsiTheme="majorHAnsi" w:cstheme="majorHAnsi"/>
           <w:b/>
           <w:bCs/>
+          <w:sz w:val="28"/>
+          <w:szCs w:val="28"/>
           <w:lang w:val="en-US"/>
         </w:rPr>
         <w:t>Mã use case</w:t>
@@ -77,12 +81,16 @@
         <w:ind w:firstLine="360"/>
         <w:rPr>
           <w:rFonts w:asciiTheme="majorHAnsi" w:hAnsiTheme="majorHAnsi" w:cstheme="majorHAnsi"/>
-          <w:lang w:val="en-US"/>
-        </w:rPr>
-      </w:pPr>
-      <w:r>
-        <w:rPr>
-          <w:rFonts w:asciiTheme="majorHAnsi" w:hAnsiTheme="majorHAnsi" w:cstheme="majorHAnsi"/>
+          <w:sz w:val="24"/>
+          <w:szCs w:val="24"/>
+          <w:lang w:val="en-US"/>
+        </w:rPr>
+      </w:pPr>
+      <w:r>
+        <w:rPr>
+          <w:rFonts w:asciiTheme="majorHAnsi" w:hAnsiTheme="majorHAnsi" w:cstheme="majorHAnsi"/>
+          <w:sz w:val="24"/>
+          <w:szCs w:val="24"/>
           <w:lang w:val="en-US"/>
         </w:rPr>
         <w:t>UC00</w:t>
@@ -90,9 +98,11 @@
       <w:r>
         <w:rPr>
           <w:rFonts w:asciiTheme="majorHAnsi" w:hAnsiTheme="majorHAnsi" w:cstheme="majorHAnsi"/>
-          <w:lang w:val="en-US"/>
-        </w:rPr>
-        <w:t>6</w:t>
+          <w:sz w:val="24"/>
+          <w:szCs w:val="24"/>
+          <w:lang w:val="en-US"/>
+        </w:rPr>
+        <w:t>1</w:t>
       </w:r>
     </w:p>
     <w:p>
@@ -106,6 +116,8 @@
           <w:rFonts w:asciiTheme="majorHAnsi" w:hAnsiTheme="majorHAnsi" w:cstheme="majorHAnsi"/>
           <w:b/>
           <w:bCs/>
+          <w:sz w:val="28"/>
+          <w:szCs w:val="28"/>
           <w:lang w:val="en-US"/>
         </w:rPr>
       </w:pPr>
@@ -114,6 +126,8 @@
           <w:rFonts w:asciiTheme="majorHAnsi" w:hAnsiTheme="majorHAnsi" w:cstheme="majorHAnsi"/>
           <w:b/>
           <w:bCs/>
+          <w:sz w:val="28"/>
+          <w:szCs w:val="28"/>
           <w:lang w:val="en-US"/>
         </w:rPr>
         <w:t>Mô tả ngắn</w:t>
@@ -124,29 +138,19 @@
         <w:ind w:firstLine="360"/>
         <w:rPr>
           <w:rFonts w:asciiTheme="majorHAnsi" w:hAnsiTheme="majorHAnsi" w:cstheme="majorHAnsi"/>
-          <w:lang w:val="en-US"/>
-        </w:rPr>
-      </w:pPr>
-      <w:r>
-        <w:rPr>
-          <w:rFonts w:asciiTheme="majorHAnsi" w:hAnsiTheme="majorHAnsi" w:cstheme="majorHAnsi"/>
-          <w:lang w:val="en-US"/>
-        </w:rPr>
-        <w:t>Use case</w:t>
-      </w:r>
-      <w:r>
-        <w:rPr>
-          <w:rFonts w:asciiTheme="majorHAnsi" w:hAnsiTheme="majorHAnsi" w:cstheme="majorHAnsi"/>
-          <w:lang w:val="en-US"/>
-        </w:rPr>
-        <w:t xml:space="preserve"> </w:t>
-      </w:r>
-      <w:r>
-        <w:rPr>
-          <w:rFonts w:asciiTheme="majorHAnsi" w:hAnsiTheme="majorHAnsi" w:cstheme="majorHAnsi"/>
-          <w:lang w:val="en-US"/>
-        </w:rPr>
-        <w:t>này mô tả các tương tác giữa người dùng và phần mềm EBR khi người dùng muốn xem thông tin chi tiết của chiếc xe đạp đã chọn.</w:t>
+          <w:sz w:val="24"/>
+          <w:szCs w:val="24"/>
+          <w:lang w:val="en-US"/>
+        </w:rPr>
+      </w:pPr>
+      <w:r>
+        <w:rPr>
+          <w:rFonts w:asciiTheme="majorHAnsi" w:hAnsiTheme="majorHAnsi" w:cstheme="majorHAnsi"/>
+          <w:sz w:val="24"/>
+          <w:szCs w:val="24"/>
+          <w:lang w:val="en-US"/>
+        </w:rPr>
+        <w:t>Use case này mô tả các tương tác giữa người dùng và phần mềm EBR khi người dùng muốn xem thông tin chi tiết của chiếc xe đạp đã chọn.</w:t>
       </w:r>
     </w:p>
     <w:p>
@@ -160,6 +164,8 @@
           <w:rFonts w:asciiTheme="majorHAnsi" w:hAnsiTheme="majorHAnsi" w:cstheme="majorHAnsi"/>
           <w:b/>
           <w:bCs/>
+          <w:sz w:val="28"/>
+          <w:szCs w:val="28"/>
           <w:lang w:val="en-US"/>
         </w:rPr>
       </w:pPr>
@@ -168,6 +174,8 @@
           <w:rFonts w:asciiTheme="majorHAnsi" w:hAnsiTheme="majorHAnsi" w:cstheme="majorHAnsi"/>
           <w:b/>
           <w:bCs/>
+          <w:sz w:val="28"/>
+          <w:szCs w:val="28"/>
           <w:lang w:val="en-US"/>
         </w:rPr>
         <w:t>Các tác nhân</w:t>
@@ -184,6 +192,8 @@
           <w:rFonts w:asciiTheme="majorHAnsi" w:hAnsiTheme="majorHAnsi" w:cstheme="majorHAnsi"/>
           <w:b/>
           <w:bCs/>
+          <w:sz w:val="24"/>
+          <w:szCs w:val="24"/>
           <w:lang w:val="en-US"/>
         </w:rPr>
       </w:pPr>
@@ -192,6 +202,8 @@
           <w:rFonts w:asciiTheme="majorHAnsi" w:hAnsiTheme="majorHAnsi" w:cstheme="majorHAnsi"/>
           <w:b/>
           <w:bCs/>
+          <w:sz w:val="24"/>
+          <w:szCs w:val="24"/>
           <w:lang w:val="en-US"/>
         </w:rPr>
         <w:t>Khách hàng</w:t>
@@ -208,6 +220,8 @@
           <w:rFonts w:asciiTheme="majorHAnsi" w:hAnsiTheme="majorHAnsi" w:cstheme="majorHAnsi"/>
           <w:b/>
           <w:bCs/>
+          <w:sz w:val="28"/>
+          <w:szCs w:val="28"/>
           <w:lang w:val="en-US"/>
         </w:rPr>
       </w:pPr>
@@ -216,6 +230,8 @@
           <w:rFonts w:asciiTheme="majorHAnsi" w:hAnsiTheme="majorHAnsi" w:cstheme="majorHAnsi"/>
           <w:b/>
           <w:bCs/>
+          <w:sz w:val="28"/>
+          <w:szCs w:val="28"/>
           <w:lang w:val="en-US"/>
         </w:rPr>
         <w:t>Tiền điều kiện</w:t>
@@ -227,12 +243,16 @@
         <w:ind w:left="360"/>
         <w:rPr>
           <w:rFonts w:asciiTheme="majorHAnsi" w:hAnsiTheme="majorHAnsi" w:cstheme="majorHAnsi"/>
-          <w:lang w:val="en-US"/>
-        </w:rPr>
-      </w:pPr>
-      <w:r>
-        <w:rPr>
-          <w:rFonts w:asciiTheme="majorHAnsi" w:hAnsiTheme="majorHAnsi" w:cstheme="majorHAnsi"/>
+          <w:sz w:val="24"/>
+          <w:szCs w:val="24"/>
+          <w:lang w:val="en-US"/>
+        </w:rPr>
+      </w:pPr>
+      <w:r>
+        <w:rPr>
+          <w:rFonts w:asciiTheme="majorHAnsi" w:hAnsiTheme="majorHAnsi" w:cstheme="majorHAnsi"/>
+          <w:sz w:val="24"/>
+          <w:szCs w:val="24"/>
           <w:lang w:val="en-US"/>
         </w:rPr>
         <w:t>Không</w:t>
@@ -249,6 +269,8 @@
           <w:rFonts w:asciiTheme="majorHAnsi" w:hAnsiTheme="majorHAnsi" w:cstheme="majorHAnsi"/>
           <w:b/>
           <w:bCs/>
+          <w:sz w:val="28"/>
+          <w:szCs w:val="28"/>
           <w:lang w:val="en-US"/>
         </w:rPr>
       </w:pPr>
@@ -257,6 +279,8 @@
           <w:rFonts w:asciiTheme="majorHAnsi" w:hAnsiTheme="majorHAnsi" w:cstheme="majorHAnsi"/>
           <w:b/>
           <w:bCs/>
+          <w:sz w:val="28"/>
+          <w:szCs w:val="28"/>
           <w:lang w:val="en-US"/>
         </w:rPr>
         <w:t>Luồng sự kiện cơ bản</w:t>
@@ -267,12 +291,16 @@
         <w:ind w:firstLine="360"/>
         <w:rPr>
           <w:rFonts w:asciiTheme="majorHAnsi" w:hAnsiTheme="majorHAnsi" w:cstheme="majorHAnsi"/>
-          <w:lang w:val="en-US"/>
-        </w:rPr>
-      </w:pPr>
-      <w:r>
-        <w:rPr>
-          <w:rFonts w:asciiTheme="majorHAnsi" w:hAnsiTheme="majorHAnsi" w:cstheme="majorHAnsi"/>
+          <w:sz w:val="24"/>
+          <w:szCs w:val="24"/>
+          <w:lang w:val="en-US"/>
+        </w:rPr>
+      </w:pPr>
+      <w:r>
+        <w:rPr>
+          <w:rFonts w:asciiTheme="majorHAnsi" w:hAnsiTheme="majorHAnsi" w:cstheme="majorHAnsi"/>
+          <w:sz w:val="24"/>
+          <w:szCs w:val="24"/>
           <w:lang w:val="en-US"/>
         </w:rPr>
         <w:t xml:space="preserve">Step 1.   </w:t>
@@ -280,6 +308,8 @@
       <w:r>
         <w:rPr>
           <w:rFonts w:asciiTheme="majorHAnsi" w:hAnsiTheme="majorHAnsi" w:cstheme="majorHAnsi"/>
+          <w:sz w:val="24"/>
+          <w:szCs w:val="24"/>
           <w:lang w:val="en-US"/>
         </w:rPr>
         <w:t>Khách hàng nhấn nút</w:t>
@@ -287,6 +317,8 @@
       <w:r>
         <w:rPr>
           <w:rFonts w:asciiTheme="majorHAnsi" w:hAnsiTheme="majorHAnsi" w:cstheme="majorHAnsi"/>
+          <w:sz w:val="24"/>
+          <w:szCs w:val="24"/>
           <w:lang w:val="en-US"/>
         </w:rPr>
         <w:t xml:space="preserve"> “</w:t>
@@ -294,6 +326,8 @@
       <w:r>
         <w:rPr>
           <w:rFonts w:asciiTheme="majorHAnsi" w:hAnsiTheme="majorHAnsi" w:cstheme="majorHAnsi"/>
+          <w:sz w:val="24"/>
+          <w:szCs w:val="24"/>
           <w:lang w:val="en-US"/>
         </w:rPr>
         <w:t>Thuê xe đạp</w:t>
@@ -301,6 +335,8 @@
       <w:r>
         <w:rPr>
           <w:rFonts w:asciiTheme="majorHAnsi" w:hAnsiTheme="majorHAnsi" w:cstheme="majorHAnsi"/>
+          <w:sz w:val="24"/>
+          <w:szCs w:val="24"/>
           <w:lang w:val="en-US"/>
         </w:rPr>
         <w:t>”</w:t>
@@ -308,6 +344,8 @@
       <w:r>
         <w:rPr>
           <w:rFonts w:asciiTheme="majorHAnsi" w:hAnsiTheme="majorHAnsi" w:cstheme="majorHAnsi"/>
+          <w:sz w:val="24"/>
+          <w:szCs w:val="24"/>
           <w:lang w:val="en-US"/>
         </w:rPr>
         <w:t xml:space="preserve"> </w:t>
@@ -315,6 +353,8 @@
       <w:r>
         <w:rPr>
           <w:rFonts w:asciiTheme="majorHAnsi" w:hAnsiTheme="majorHAnsi" w:cstheme="majorHAnsi"/>
+          <w:sz w:val="24"/>
+          <w:szCs w:val="24"/>
           <w:lang w:val="en-US"/>
         </w:rPr>
         <w:t>từ danh sách xe đạp</w:t>
@@ -325,12 +365,16 @@
         <w:ind w:firstLine="360"/>
         <w:rPr>
           <w:rFonts w:asciiTheme="majorHAnsi" w:hAnsiTheme="majorHAnsi" w:cstheme="majorHAnsi"/>
-          <w:lang w:val="en-US"/>
-        </w:rPr>
-      </w:pPr>
-      <w:r>
-        <w:rPr>
-          <w:rFonts w:asciiTheme="majorHAnsi" w:hAnsiTheme="majorHAnsi" w:cstheme="majorHAnsi"/>
+          <w:sz w:val="24"/>
+          <w:szCs w:val="24"/>
+          <w:lang w:val="en-US"/>
+        </w:rPr>
+      </w:pPr>
+      <w:r>
+        <w:rPr>
+          <w:rFonts w:asciiTheme="majorHAnsi" w:hAnsiTheme="majorHAnsi" w:cstheme="majorHAnsi"/>
+          <w:sz w:val="24"/>
+          <w:szCs w:val="24"/>
           <w:lang w:val="en-US"/>
         </w:rPr>
         <w:t xml:space="preserve">Step 2.   </w:t>
@@ -338,6 +382,8 @@
       <w:r>
         <w:rPr>
           <w:rFonts w:asciiTheme="majorHAnsi" w:hAnsiTheme="majorHAnsi" w:cstheme="majorHAnsi"/>
+          <w:sz w:val="24"/>
+          <w:szCs w:val="24"/>
           <w:lang w:val="en-US"/>
         </w:rPr>
         <w:t>Hệ thống kiểm tra thông tin của xe đạp được chọn</w:t>
@@ -345,6 +391,8 @@
       <w:r>
         <w:rPr>
           <w:rFonts w:asciiTheme="majorHAnsi" w:hAnsiTheme="majorHAnsi" w:cstheme="majorHAnsi"/>
+          <w:sz w:val="24"/>
+          <w:szCs w:val="24"/>
           <w:lang w:val="en-US"/>
         </w:rPr>
         <w:t xml:space="preserve"> </w:t>
@@ -355,12 +403,16 @@
         <w:ind w:firstLine="360"/>
         <w:rPr>
           <w:rFonts w:asciiTheme="majorHAnsi" w:hAnsiTheme="majorHAnsi" w:cstheme="majorHAnsi"/>
-          <w:lang w:val="en-US"/>
-        </w:rPr>
-      </w:pPr>
-      <w:r>
-        <w:rPr>
-          <w:rFonts w:asciiTheme="majorHAnsi" w:hAnsiTheme="majorHAnsi" w:cstheme="majorHAnsi"/>
+          <w:sz w:val="24"/>
+          <w:szCs w:val="24"/>
+          <w:lang w:val="en-US"/>
+        </w:rPr>
+      </w:pPr>
+      <w:r>
+        <w:rPr>
+          <w:rFonts w:asciiTheme="majorHAnsi" w:hAnsiTheme="majorHAnsi" w:cstheme="majorHAnsi"/>
+          <w:sz w:val="24"/>
+          <w:szCs w:val="24"/>
           <w:lang w:val="en-US"/>
         </w:rPr>
         <w:t>Step 3</w:t>
@@ -368,6 +420,8 @@
       <w:r>
         <w:rPr>
           <w:rFonts w:asciiTheme="majorHAnsi" w:hAnsiTheme="majorHAnsi" w:cstheme="majorHAnsi"/>
+          <w:sz w:val="24"/>
+          <w:szCs w:val="24"/>
           <w:lang w:val="en-US"/>
         </w:rPr>
         <w:t xml:space="preserve">.   </w:t>
@@ -375,6 +429,8 @@
       <w:r>
         <w:rPr>
           <w:rFonts w:asciiTheme="majorHAnsi" w:hAnsiTheme="majorHAnsi" w:cstheme="majorHAnsi"/>
+          <w:sz w:val="24"/>
+          <w:szCs w:val="24"/>
           <w:lang w:val="en-US"/>
         </w:rPr>
         <w:t>Hệ thống trả về thông tin xe đạp được chọn</w:t>
@@ -391,6 +447,8 @@
           <w:rFonts w:asciiTheme="majorHAnsi" w:hAnsiTheme="majorHAnsi" w:cstheme="majorHAnsi"/>
           <w:b/>
           <w:bCs/>
+          <w:sz w:val="24"/>
+          <w:szCs w:val="24"/>
           <w:lang w:val="en-US"/>
         </w:rPr>
       </w:pPr>
@@ -399,9 +457,109 @@
           <w:rFonts w:asciiTheme="majorHAnsi" w:hAnsiTheme="majorHAnsi" w:cstheme="majorHAnsi"/>
           <w:b/>
           <w:bCs/>
+          <w:sz w:val="24"/>
+          <w:szCs w:val="24"/>
           <w:lang w:val="en-US"/>
         </w:rPr>
         <w:t>Luồng sự kiện thay thế</w:t>
+      </w:r>
+    </w:p>
+    <w:p>
+      <w:pPr>
+        <w:pStyle w:val="ListParagraph"/>
+        <w:ind w:left="360"/>
+        <w:rPr>
+          <w:rFonts w:asciiTheme="majorHAnsi" w:hAnsiTheme="majorHAnsi" w:cstheme="majorHAnsi"/>
+          <w:sz w:val="24"/>
+          <w:szCs w:val="24"/>
+          <w:lang w:val="en-US"/>
+        </w:rPr>
+      </w:pPr>
+      <w:r>
+        <w:rPr>
+          <w:rFonts w:asciiTheme="majorHAnsi" w:hAnsiTheme="majorHAnsi" w:cstheme="majorHAnsi"/>
+          <w:sz w:val="24"/>
+          <w:szCs w:val="24"/>
+          <w:lang w:val="en-US"/>
+        </w:rPr>
+        <w:t>Không</w:t>
+      </w:r>
+    </w:p>
+    <w:p>
+      <w:pPr>
+        <w:pStyle w:val="ListParagraph"/>
+        <w:numPr>
+          <w:ilvl w:val="0"/>
+          <w:numId w:val="1"/>
+        </w:numPr>
+        <w:rPr>
+          <w:rFonts w:asciiTheme="majorHAnsi" w:hAnsiTheme="majorHAnsi" w:cstheme="majorHAnsi"/>
+          <w:b/>
+          <w:bCs/>
+          <w:sz w:val="24"/>
+          <w:szCs w:val="24"/>
+          <w:lang w:val="en-US"/>
+        </w:rPr>
+      </w:pPr>
+      <w:r>
+        <w:rPr>
+          <w:rFonts w:asciiTheme="majorHAnsi" w:hAnsiTheme="majorHAnsi" w:cstheme="majorHAnsi"/>
+          <w:b/>
+          <w:bCs/>
+          <w:sz w:val="24"/>
+          <w:szCs w:val="24"/>
+          <w:lang w:val="en-US"/>
+        </w:rPr>
+        <w:t>Dữ liệu đầu vào</w:t>
+      </w:r>
+    </w:p>
+    <w:p>
+      <w:pPr>
+        <w:pStyle w:val="ListParagraph"/>
+        <w:ind w:left="360"/>
+        <w:rPr>
+          <w:rFonts w:asciiTheme="majorHAnsi" w:hAnsiTheme="majorHAnsi" w:cstheme="majorHAnsi"/>
+          <w:sz w:val="24"/>
+          <w:szCs w:val="24"/>
+          <w:lang w:val="en-US"/>
+        </w:rPr>
+      </w:pPr>
+      <w:r>
+        <w:rPr>
+          <w:rFonts w:asciiTheme="majorHAnsi" w:hAnsiTheme="majorHAnsi" w:cstheme="majorHAnsi"/>
+          <w:sz w:val="24"/>
+          <w:szCs w:val="24"/>
+          <w:lang w:val="en-US"/>
+        </w:rPr>
+        <w:t>Không</w:t>
+      </w:r>
+    </w:p>
+    <w:p>
+      <w:pPr>
+        <w:pStyle w:val="ListParagraph"/>
+        <w:numPr>
+          <w:ilvl w:val="0"/>
+          <w:numId w:val="1"/>
+        </w:numPr>
+        <w:rPr>
+          <w:rFonts w:asciiTheme="majorHAnsi" w:hAnsiTheme="majorHAnsi" w:cstheme="majorHAnsi"/>
+          <w:b/>
+          <w:bCs/>
+          <w:sz w:val="24"/>
+          <w:szCs w:val="24"/>
+          <w:lang w:val="en-US"/>
+        </w:rPr>
+      </w:pPr>
+      <w:r>
+        <w:rPr>
+          <w:rFonts w:asciiTheme="majorHAnsi" w:hAnsiTheme="majorHAnsi" w:cstheme="majorHAnsi"/>
+          <w:b/>
+          <w:bCs/>
+          <w:sz w:val="24"/>
+          <w:szCs w:val="24"/>
+          <w:lang w:val="en-US"/>
+        </w:rPr>
+        <w:t>Dữ liệu đầu ra</w:t>
       </w:r>
     </w:p>
     <w:p>
@@ -413,6 +571,8 @@
           <w:rFonts w:asciiTheme="majorHAnsi" w:hAnsiTheme="majorHAnsi" w:cstheme="majorHAnsi"/>
           <w:i/>
           <w:iCs/>
+          <w:sz w:val="24"/>
+          <w:szCs w:val="24"/>
           <w:lang w:val="en-US"/>
         </w:rPr>
       </w:pPr>
@@ -421,63 +581,44 @@
           <w:rFonts w:asciiTheme="majorHAnsi" w:hAnsiTheme="majorHAnsi" w:cstheme="majorHAnsi"/>
           <w:i/>
           <w:iCs/>
-          <w:lang w:val="en-US"/>
-        </w:rPr>
-        <w:t xml:space="preserve">Table 1 </w:t>
+          <w:sz w:val="24"/>
+          <w:szCs w:val="24"/>
+          <w:lang w:val="en-US"/>
+        </w:rPr>
+        <w:t xml:space="preserve">Table </w:t>
       </w:r>
       <w:r>
         <w:rPr>
           <w:rFonts w:asciiTheme="majorHAnsi" w:hAnsiTheme="majorHAnsi" w:cstheme="majorHAnsi"/>
           <w:i/>
           <w:iCs/>
-          <w:lang w:val="en-US"/>
-        </w:rPr>
-        <w:t>–</w:t>
+          <w:sz w:val="24"/>
+          <w:szCs w:val="24"/>
+          <w:lang w:val="en-US"/>
+        </w:rPr>
+        <w:t>2</w:t>
       </w:r>
       <w:r>
         <w:rPr>
           <w:rFonts w:asciiTheme="majorHAnsi" w:hAnsiTheme="majorHAnsi" w:cstheme="majorHAnsi"/>
           <w:i/>
           <w:iCs/>
-          <w:lang w:val="en-US"/>
-        </w:rPr>
-        <w:t xml:space="preserve"> </w:t>
+          <w:sz w:val="24"/>
+          <w:szCs w:val="24"/>
+          <w:lang w:val="en-US"/>
+        </w:rPr>
+        <w:t xml:space="preserve"> - </w:t>
       </w:r>
       <w:r>
         <w:rPr>
           <w:rFonts w:asciiTheme="majorHAnsi" w:hAnsiTheme="majorHAnsi" w:cstheme="majorHAnsi"/>
           <w:i/>
           <w:iCs/>
-          <w:lang w:val="en-US"/>
-        </w:rPr>
-        <w:t xml:space="preserve">Luồng sự kiện thay thế cho </w:t>
-      </w:r>
-      <w:r>
-        <w:rPr>
-          <w:rFonts w:asciiTheme="majorHAnsi" w:hAnsiTheme="majorHAnsi" w:cstheme="majorHAnsi"/>
-          <w:i/>
-          <w:iCs/>
-          <w:lang w:val="en-US"/>
-        </w:rPr>
-        <w:t>UC “</w:t>
-      </w:r>
-      <w:r>
-        <w:rPr>
-          <w:rFonts w:asciiTheme="majorHAnsi" w:hAnsiTheme="majorHAnsi" w:cstheme="majorHAnsi"/>
-          <w:i/>
-          <w:iCs/>
-          <w:lang w:val="en-US"/>
-        </w:rPr>
-        <w:t>Xem thông tin xe đạp</w:t>
-      </w:r>
-      <w:r>
-        <w:rPr>
-          <w:rFonts w:asciiTheme="majorHAnsi" w:hAnsiTheme="majorHAnsi" w:cstheme="majorHAnsi"/>
-          <w:i/>
-          <w:iCs/>
-          <w:lang w:val="en-US"/>
-        </w:rPr>
-        <w:t>”</w:t>
+          <w:sz w:val="24"/>
+          <w:szCs w:val="24"/>
+          <w:lang w:val="en-US"/>
+        </w:rPr>
+        <w:t>Dữ liệu đầu ra là thông tin chi tiết của chế độ xem xe đạp</w:t>
       </w:r>
     </w:p>
     <w:tbl>
@@ -488,424 +629,11 @@
         <w:tblLook w:val="04A0" w:firstRow="1" w:lastRow="0" w:firstColumn="1" w:lastColumn="0" w:noHBand="0" w:noVBand="1"/>
       </w:tblPr>
       <w:tblGrid>
-        <w:gridCol w:w="769"/>
-        <w:gridCol w:w="1134"/>
-        <w:gridCol w:w="1985"/>
-        <w:gridCol w:w="3028"/>
-        <w:gridCol w:w="1740"/>
-      </w:tblGrid>
-      <w:tr>
-        <w:tc>
-          <w:tcPr>
-            <w:tcW w:w="769" w:type="dxa"/>
-            <w:shd w:val="clear" w:color="auto" w:fill="9CC2E5" w:themeFill="accent5" w:themeFillTint="99"/>
-            <w:vAlign w:val="center"/>
-          </w:tcPr>
-          <w:p>
-            <w:pPr>
-              <w:pStyle w:val="ListParagraph"/>
-              <w:ind w:left="0"/>
-              <w:jc w:val="center"/>
-              <w:rPr>
-                <w:rFonts w:asciiTheme="majorHAnsi" w:hAnsiTheme="majorHAnsi" w:cstheme="majorHAnsi"/>
-                <w:lang w:val="en-US"/>
-              </w:rPr>
-            </w:pPr>
-            <w:r>
-              <w:rPr>
-                <w:rFonts w:asciiTheme="majorHAnsi" w:hAnsiTheme="majorHAnsi" w:cstheme="majorHAnsi"/>
-                <w:lang w:val="en-US"/>
-              </w:rPr>
-              <w:t>STT</w:t>
-            </w:r>
-          </w:p>
-        </w:tc>
-        <w:tc>
-          <w:tcPr>
-            <w:tcW w:w="1134" w:type="dxa"/>
-            <w:shd w:val="clear" w:color="auto" w:fill="9CC2E5" w:themeFill="accent5" w:themeFillTint="99"/>
-            <w:vAlign w:val="center"/>
-          </w:tcPr>
-          <w:p>
-            <w:pPr>
-              <w:pStyle w:val="ListParagraph"/>
-              <w:ind w:left="0"/>
-              <w:jc w:val="center"/>
-              <w:rPr>
-                <w:rFonts w:asciiTheme="majorHAnsi" w:hAnsiTheme="majorHAnsi" w:cstheme="majorHAnsi"/>
-                <w:lang w:val="en-US"/>
-              </w:rPr>
-            </w:pPr>
-            <w:r>
-              <w:rPr>
-                <w:rFonts w:asciiTheme="majorHAnsi" w:hAnsiTheme="majorHAnsi" w:cstheme="majorHAnsi"/>
-                <w:lang w:val="en-US"/>
-              </w:rPr>
-              <w:t>Vị trí</w:t>
-            </w:r>
-          </w:p>
-        </w:tc>
-        <w:tc>
-          <w:tcPr>
-            <w:tcW w:w="1985" w:type="dxa"/>
-            <w:shd w:val="clear" w:color="auto" w:fill="9CC2E5" w:themeFill="accent5" w:themeFillTint="99"/>
-            <w:vAlign w:val="center"/>
-          </w:tcPr>
-          <w:p>
-            <w:pPr>
-              <w:pStyle w:val="ListParagraph"/>
-              <w:ind w:left="0"/>
-              <w:jc w:val="center"/>
-              <w:rPr>
-                <w:rFonts w:asciiTheme="majorHAnsi" w:hAnsiTheme="majorHAnsi" w:cstheme="majorHAnsi"/>
-                <w:lang w:val="en-US"/>
-              </w:rPr>
-            </w:pPr>
-            <w:r>
-              <w:rPr>
-                <w:rFonts w:asciiTheme="majorHAnsi" w:hAnsiTheme="majorHAnsi" w:cstheme="majorHAnsi"/>
-                <w:lang w:val="en-US"/>
-              </w:rPr>
-              <w:t>Điều kiện</w:t>
-            </w:r>
-          </w:p>
-        </w:tc>
-        <w:tc>
-          <w:tcPr>
-            <w:tcW w:w="3028" w:type="dxa"/>
-            <w:shd w:val="clear" w:color="auto" w:fill="9CC2E5" w:themeFill="accent5" w:themeFillTint="99"/>
-            <w:vAlign w:val="center"/>
-          </w:tcPr>
-          <w:p>
-            <w:pPr>
-              <w:pStyle w:val="ListParagraph"/>
-              <w:ind w:left="0"/>
-              <w:jc w:val="center"/>
-              <w:rPr>
-                <w:rFonts w:asciiTheme="majorHAnsi" w:hAnsiTheme="majorHAnsi" w:cstheme="majorHAnsi"/>
-                <w:lang w:val="en-US"/>
-              </w:rPr>
-            </w:pPr>
-            <w:r>
-              <w:rPr>
-                <w:rFonts w:asciiTheme="majorHAnsi" w:hAnsiTheme="majorHAnsi" w:cstheme="majorHAnsi"/>
-                <w:lang w:val="en-US"/>
-              </w:rPr>
-              <w:t>Hành động</w:t>
-            </w:r>
-          </w:p>
-        </w:tc>
-        <w:tc>
-          <w:tcPr>
-            <w:tcW w:w="1740" w:type="dxa"/>
-            <w:shd w:val="clear" w:color="auto" w:fill="9CC2E5" w:themeFill="accent5" w:themeFillTint="99"/>
-            <w:vAlign w:val="center"/>
-          </w:tcPr>
-          <w:p>
-            <w:pPr>
-              <w:pStyle w:val="ListParagraph"/>
-              <w:ind w:left="0"/>
-              <w:jc w:val="center"/>
-              <w:rPr>
-                <w:rFonts w:asciiTheme="majorHAnsi" w:hAnsiTheme="majorHAnsi" w:cstheme="majorHAnsi"/>
-                <w:lang w:val="en-US"/>
-              </w:rPr>
-            </w:pPr>
-            <w:r>
-              <w:rPr>
-                <w:rFonts w:asciiTheme="majorHAnsi" w:hAnsiTheme="majorHAnsi" w:cstheme="majorHAnsi"/>
-                <w:lang w:val="en-US"/>
-              </w:rPr>
-              <w:t>Vị trí tiếp tục</w:t>
-            </w:r>
-          </w:p>
-        </w:tc>
-      </w:tr>
-      <w:tr>
-        <w:tc>
-          <w:tcPr>
-            <w:tcW w:w="769" w:type="dxa"/>
-            <w:vAlign w:val="center"/>
-          </w:tcPr>
-          <w:p>
-            <w:pPr>
-              <w:pStyle w:val="ListParagraph"/>
-              <w:ind w:left="0"/>
-              <w:jc w:val="center"/>
-              <w:rPr>
-                <w:rFonts w:asciiTheme="majorHAnsi" w:hAnsiTheme="majorHAnsi" w:cstheme="majorHAnsi"/>
-                <w:lang w:val="en-US"/>
-              </w:rPr>
-            </w:pPr>
-            <w:r>
-              <w:rPr>
-                <w:rFonts w:asciiTheme="majorHAnsi" w:hAnsiTheme="majorHAnsi" w:cstheme="majorHAnsi"/>
-                <w:lang w:val="en-US"/>
-              </w:rPr>
-              <w:t>1</w:t>
-            </w:r>
-          </w:p>
-        </w:tc>
-        <w:tc>
-          <w:tcPr>
-            <w:tcW w:w="1134" w:type="dxa"/>
-            <w:vAlign w:val="center"/>
-          </w:tcPr>
-          <w:p>
-            <w:pPr>
-              <w:pStyle w:val="ListParagraph"/>
-              <w:ind w:left="0"/>
-              <w:jc w:val="center"/>
-              <w:rPr>
-                <w:rFonts w:asciiTheme="majorHAnsi" w:hAnsiTheme="majorHAnsi" w:cstheme="majorHAnsi"/>
-                <w:lang w:val="en-US"/>
-              </w:rPr>
-            </w:pPr>
-            <w:r>
-              <w:rPr>
-                <w:rFonts w:asciiTheme="majorHAnsi" w:hAnsiTheme="majorHAnsi" w:cstheme="majorHAnsi"/>
-                <w:lang w:val="en-US"/>
-              </w:rPr>
-              <w:t>Tại bước 2</w:t>
-            </w:r>
-          </w:p>
-        </w:tc>
-        <w:tc>
-          <w:tcPr>
-            <w:tcW w:w="1985" w:type="dxa"/>
-            <w:vAlign w:val="center"/>
-          </w:tcPr>
-          <w:p>
-            <w:pPr>
-              <w:pStyle w:val="ListParagraph"/>
-              <w:ind w:left="0"/>
-              <w:jc w:val="center"/>
-              <w:rPr>
-                <w:rFonts w:asciiTheme="majorHAnsi" w:hAnsiTheme="majorHAnsi" w:cstheme="majorHAnsi"/>
-                <w:lang w:val="en-US"/>
-              </w:rPr>
-            </w:pPr>
-            <w:r>
-              <w:rPr>
-                <w:rFonts w:asciiTheme="majorHAnsi" w:hAnsiTheme="majorHAnsi" w:cstheme="majorHAnsi"/>
-                <w:lang w:val="en-US"/>
-              </w:rPr>
-              <w:t>Xe đạp được chọn là xe đạp điện</w:t>
-            </w:r>
-          </w:p>
-        </w:tc>
-        <w:tc>
-          <w:tcPr>
-            <w:tcW w:w="3028" w:type="dxa"/>
-            <w:vAlign w:val="center"/>
-          </w:tcPr>
-          <w:p>
-            <w:pPr>
-              <w:jc w:val="center"/>
-              <w:rPr>
-                <w:rFonts w:asciiTheme="majorHAnsi" w:hAnsiTheme="majorHAnsi" w:cstheme="majorHAnsi"/>
-                <w:lang w:val="en-US"/>
-              </w:rPr>
-            </w:pPr>
-            <w:r>
-              <w:rPr>
-                <w:rFonts w:asciiTheme="majorHAnsi" w:hAnsiTheme="majorHAnsi" w:cstheme="majorHAnsi"/>
-                <w:lang w:val="en-US"/>
-              </w:rPr>
-              <w:t>Hệ thống</w:t>
-            </w:r>
-            <w:r>
-              <w:rPr>
-                <w:rFonts w:asciiTheme="majorHAnsi" w:hAnsiTheme="majorHAnsi" w:cstheme="majorHAnsi"/>
-                <w:lang w:val="en-US"/>
-              </w:rPr>
-              <w:t xml:space="preserve"> trả về phần trăm pin của động cơ điện và tính toán thời gian còn lại</w:t>
-            </w:r>
-          </w:p>
-        </w:tc>
-        <w:tc>
-          <w:tcPr>
-            <w:tcW w:w="1740" w:type="dxa"/>
-            <w:vAlign w:val="center"/>
-          </w:tcPr>
-          <w:p>
-            <w:pPr>
-              <w:pStyle w:val="ListParagraph"/>
-              <w:ind w:left="0"/>
-              <w:jc w:val="center"/>
-              <w:rPr>
-                <w:rFonts w:asciiTheme="majorHAnsi" w:hAnsiTheme="majorHAnsi" w:cstheme="majorHAnsi"/>
-                <w:lang w:val="en-US"/>
-              </w:rPr>
-            </w:pPr>
-            <w:r>
-              <w:rPr>
-                <w:rFonts w:asciiTheme="majorHAnsi" w:hAnsiTheme="majorHAnsi" w:cstheme="majorHAnsi"/>
-                <w:lang w:val="en-US"/>
-              </w:rPr>
-              <w:t>Tiếp tục tại bước 3</w:t>
-            </w:r>
-          </w:p>
-        </w:tc>
-      </w:tr>
-    </w:tbl>
-    <w:p>
-      <w:pPr>
-        <w:pStyle w:val="ListParagraph"/>
-        <w:ind w:left="360"/>
-        <w:rPr>
-          <w:rFonts w:asciiTheme="majorHAnsi" w:hAnsiTheme="majorHAnsi" w:cstheme="majorHAnsi"/>
-          <w:b/>
-          <w:bCs/>
-          <w:lang w:val="en-US"/>
-        </w:rPr>
-      </w:pPr>
-    </w:p>
-    <w:p>
-      <w:pPr>
-        <w:pStyle w:val="ListParagraph"/>
-        <w:numPr>
-          <w:ilvl w:val="0"/>
-          <w:numId w:val="1"/>
-        </w:numPr>
-        <w:rPr>
-          <w:rFonts w:asciiTheme="majorHAnsi" w:hAnsiTheme="majorHAnsi" w:cstheme="majorHAnsi"/>
-          <w:b/>
-          <w:bCs/>
-          <w:lang w:val="en-US"/>
-        </w:rPr>
-      </w:pPr>
-      <w:r>
-        <w:rPr>
-          <w:rFonts w:asciiTheme="majorHAnsi" w:hAnsiTheme="majorHAnsi" w:cstheme="majorHAnsi"/>
-          <w:b/>
-          <w:bCs/>
-          <w:lang w:val="en-US"/>
-        </w:rPr>
-        <w:t>Dữ liệu đầu vào</w:t>
-      </w:r>
-    </w:p>
-    <w:p>
-      <w:pPr>
-        <w:pStyle w:val="ListParagraph"/>
-        <w:ind w:left="360"/>
-        <w:rPr>
-          <w:rFonts w:asciiTheme="majorHAnsi" w:hAnsiTheme="majorHAnsi" w:cstheme="majorHAnsi"/>
-          <w:lang w:val="en-US"/>
-        </w:rPr>
-      </w:pPr>
-      <w:r>
-        <w:rPr>
-          <w:rFonts w:asciiTheme="majorHAnsi" w:hAnsiTheme="majorHAnsi" w:cstheme="majorHAnsi"/>
-          <w:lang w:val="en-US"/>
-        </w:rPr>
-        <w:t>Không</w:t>
-      </w:r>
-    </w:p>
-    <w:p>
-      <w:pPr>
-        <w:pStyle w:val="ListParagraph"/>
-        <w:numPr>
-          <w:ilvl w:val="0"/>
-          <w:numId w:val="1"/>
-        </w:numPr>
-        <w:rPr>
-          <w:rFonts w:asciiTheme="majorHAnsi" w:hAnsiTheme="majorHAnsi" w:cstheme="majorHAnsi"/>
-          <w:b/>
-          <w:bCs/>
-          <w:lang w:val="en-US"/>
-        </w:rPr>
-      </w:pPr>
-      <w:r>
-        <w:rPr>
-          <w:rFonts w:asciiTheme="majorHAnsi" w:hAnsiTheme="majorHAnsi" w:cstheme="majorHAnsi"/>
-          <w:b/>
-          <w:bCs/>
-          <w:lang w:val="en-US"/>
-        </w:rPr>
-        <w:t>Dữ liệu đầu ra</w:t>
-      </w:r>
-    </w:p>
-    <w:p>
-      <w:pPr>
-        <w:pStyle w:val="ListParagraph"/>
-        <w:ind w:left="360"/>
-        <w:jc w:val="center"/>
-        <w:rPr>
-          <w:rFonts w:asciiTheme="majorHAnsi" w:hAnsiTheme="majorHAnsi" w:cstheme="majorHAnsi"/>
-          <w:i/>
-          <w:iCs/>
-          <w:lang w:val="en-US"/>
-        </w:rPr>
-      </w:pPr>
-      <w:r>
-        <w:rPr>
-          <w:rFonts w:asciiTheme="majorHAnsi" w:hAnsiTheme="majorHAnsi" w:cstheme="majorHAnsi"/>
-          <w:i/>
-          <w:iCs/>
-          <w:lang w:val="en-US"/>
-        </w:rPr>
-        <w:t xml:space="preserve">Table </w:t>
-      </w:r>
-      <w:r>
-        <w:rPr>
-          <w:rFonts w:asciiTheme="majorHAnsi" w:hAnsiTheme="majorHAnsi" w:cstheme="majorHAnsi"/>
-          <w:i/>
-          <w:iCs/>
-          <w:lang w:val="en-US"/>
-        </w:rPr>
-        <w:t>2</w:t>
-      </w:r>
-      <w:r>
-        <w:rPr>
-          <w:rFonts w:asciiTheme="majorHAnsi" w:hAnsiTheme="majorHAnsi" w:cstheme="majorHAnsi"/>
-          <w:i/>
-          <w:iCs/>
-          <w:lang w:val="en-US"/>
-        </w:rPr>
-        <w:t xml:space="preserve"> - </w:t>
-      </w:r>
-      <w:r>
-        <w:rPr>
-          <w:rFonts w:asciiTheme="majorHAnsi" w:hAnsiTheme="majorHAnsi" w:cstheme="majorHAnsi"/>
-          <w:i/>
-          <w:iCs/>
-          <w:lang w:val="en-US"/>
-        </w:rPr>
-        <w:t xml:space="preserve">Dữ liệu đầu ra </w:t>
-      </w:r>
-      <w:r>
-        <w:rPr>
-          <w:rFonts w:asciiTheme="majorHAnsi" w:hAnsiTheme="majorHAnsi" w:cstheme="majorHAnsi"/>
-          <w:i/>
-          <w:iCs/>
-          <w:lang w:val="en-US"/>
-        </w:rPr>
-        <w:t>là</w:t>
-      </w:r>
-      <w:r>
-        <w:rPr>
-          <w:rFonts w:asciiTheme="majorHAnsi" w:hAnsiTheme="majorHAnsi" w:cstheme="majorHAnsi"/>
-          <w:i/>
-          <w:iCs/>
-          <w:lang w:val="en-US"/>
-        </w:rPr>
-        <w:t xml:space="preserve"> thông tin chi tiết của chế độ xem xe đạp</w:t>
-      </w:r>
-    </w:p>
-    <w:tbl>
-      <w:tblPr>
-        <w:tblStyle w:val="TableGrid"/>
-        <w:tblW w:w="0" w:type="auto"/>
-        <w:tblInd w:w="360" w:type="dxa"/>
-        <w:tblLook w:val="04A0" w:firstRow="1" w:lastRow="0" w:firstColumn="1" w:lastColumn="0" w:noHBand="0" w:noVBand="1"/>
-      </w:tblPr>
-      <w:tblGrid>
-        <w:gridCol w:w="628"/>
-        <w:gridCol w:w="1559"/>
-        <w:gridCol w:w="2410"/>
-        <w:gridCol w:w="2319"/>
-        <w:gridCol w:w="1740"/>
+        <w:gridCol w:w="643"/>
+        <w:gridCol w:w="1556"/>
+        <w:gridCol w:w="2405"/>
+        <w:gridCol w:w="2315"/>
+        <w:gridCol w:w="1737"/>
       </w:tblGrid>
       <w:tr>
         <w:tc>
@@ -921,12 +649,16 @@
               <w:jc w:val="center"/>
               <w:rPr>
                 <w:rFonts w:asciiTheme="majorHAnsi" w:hAnsiTheme="majorHAnsi" w:cstheme="majorHAnsi"/>
-                <w:lang w:val="en-US"/>
-              </w:rPr>
-            </w:pPr>
-            <w:r>
-              <w:rPr>
-                <w:rFonts w:asciiTheme="majorHAnsi" w:hAnsiTheme="majorHAnsi" w:cstheme="majorHAnsi"/>
+                <w:sz w:val="24"/>
+                <w:szCs w:val="24"/>
+                <w:lang w:val="en-US"/>
+              </w:rPr>
+            </w:pPr>
+            <w:r>
+              <w:rPr>
+                <w:rFonts w:asciiTheme="majorHAnsi" w:hAnsiTheme="majorHAnsi" w:cstheme="majorHAnsi"/>
+                <w:sz w:val="24"/>
+                <w:szCs w:val="24"/>
                 <w:lang w:val="en-US"/>
               </w:rPr>
               <w:t>STT</w:t>
@@ -946,12 +678,16 @@
               <w:jc w:val="center"/>
               <w:rPr>
                 <w:rFonts w:asciiTheme="majorHAnsi" w:hAnsiTheme="majorHAnsi" w:cstheme="majorHAnsi"/>
-                <w:lang w:val="en-US"/>
-              </w:rPr>
-            </w:pPr>
-            <w:r>
-              <w:rPr>
-                <w:rFonts w:asciiTheme="majorHAnsi" w:hAnsiTheme="majorHAnsi" w:cstheme="majorHAnsi"/>
+                <w:sz w:val="24"/>
+                <w:szCs w:val="24"/>
+                <w:lang w:val="en-US"/>
+              </w:rPr>
+            </w:pPr>
+            <w:r>
+              <w:rPr>
+                <w:rFonts w:asciiTheme="majorHAnsi" w:hAnsiTheme="majorHAnsi" w:cstheme="majorHAnsi"/>
+                <w:sz w:val="24"/>
+                <w:szCs w:val="24"/>
                 <w:lang w:val="en-US"/>
               </w:rPr>
               <w:t>Trường dữ liệu</w:t>
@@ -971,12 +707,16 @@
               <w:jc w:val="center"/>
               <w:rPr>
                 <w:rFonts w:asciiTheme="majorHAnsi" w:hAnsiTheme="majorHAnsi" w:cstheme="majorHAnsi"/>
-                <w:lang w:val="en-US"/>
-              </w:rPr>
-            </w:pPr>
-            <w:r>
-              <w:rPr>
-                <w:rFonts w:asciiTheme="majorHAnsi" w:hAnsiTheme="majorHAnsi" w:cstheme="majorHAnsi"/>
+                <w:sz w:val="24"/>
+                <w:szCs w:val="24"/>
+                <w:lang w:val="en-US"/>
+              </w:rPr>
+            </w:pPr>
+            <w:r>
+              <w:rPr>
+                <w:rFonts w:asciiTheme="majorHAnsi" w:hAnsiTheme="majorHAnsi" w:cstheme="majorHAnsi"/>
+                <w:sz w:val="24"/>
+                <w:szCs w:val="24"/>
                 <w:lang w:val="en-US"/>
               </w:rPr>
               <w:t>Mô tả</w:t>
@@ -996,12 +736,16 @@
               <w:jc w:val="center"/>
               <w:rPr>
                 <w:rFonts w:asciiTheme="majorHAnsi" w:hAnsiTheme="majorHAnsi" w:cstheme="majorHAnsi"/>
-                <w:lang w:val="en-US"/>
-              </w:rPr>
-            </w:pPr>
-            <w:r>
-              <w:rPr>
-                <w:rFonts w:asciiTheme="majorHAnsi" w:hAnsiTheme="majorHAnsi" w:cstheme="majorHAnsi"/>
+                <w:sz w:val="24"/>
+                <w:szCs w:val="24"/>
+                <w:lang w:val="en-US"/>
+              </w:rPr>
+            </w:pPr>
+            <w:r>
+              <w:rPr>
+                <w:rFonts w:asciiTheme="majorHAnsi" w:hAnsiTheme="majorHAnsi" w:cstheme="majorHAnsi"/>
+                <w:sz w:val="24"/>
+                <w:szCs w:val="24"/>
                 <w:lang w:val="en-US"/>
               </w:rPr>
               <w:t>Định dạng hiển thị</w:t>
@@ -1021,12 +765,16 @@
               <w:jc w:val="center"/>
               <w:rPr>
                 <w:rFonts w:asciiTheme="majorHAnsi" w:hAnsiTheme="majorHAnsi" w:cstheme="majorHAnsi"/>
-                <w:lang w:val="en-US"/>
-              </w:rPr>
-            </w:pPr>
-            <w:r>
-              <w:rPr>
-                <w:rFonts w:asciiTheme="majorHAnsi" w:hAnsiTheme="majorHAnsi" w:cstheme="majorHAnsi"/>
+                <w:sz w:val="24"/>
+                <w:szCs w:val="24"/>
+                <w:lang w:val="en-US"/>
+              </w:rPr>
+            </w:pPr>
+            <w:r>
+              <w:rPr>
+                <w:rFonts w:asciiTheme="majorHAnsi" w:hAnsiTheme="majorHAnsi" w:cstheme="majorHAnsi"/>
+                <w:sz w:val="24"/>
+                <w:szCs w:val="24"/>
                 <w:lang w:val="en-US"/>
               </w:rPr>
               <w:t>Ví dụ</w:t>
@@ -1047,12 +795,16 @@
               <w:ind w:left="0"/>
               <w:rPr>
                 <w:rFonts w:asciiTheme="majorHAnsi" w:hAnsiTheme="majorHAnsi" w:cstheme="majorHAnsi"/>
-                <w:lang w:val="en-US"/>
-              </w:rPr>
-            </w:pPr>
-            <w:r>
-              <w:rPr>
-                <w:rFonts w:asciiTheme="majorHAnsi" w:hAnsiTheme="majorHAnsi" w:cstheme="majorHAnsi"/>
+                <w:sz w:val="24"/>
+                <w:szCs w:val="24"/>
+                <w:lang w:val="en-US"/>
+              </w:rPr>
+            </w:pPr>
+            <w:r>
+              <w:rPr>
+                <w:rFonts w:asciiTheme="majorHAnsi" w:hAnsiTheme="majorHAnsi" w:cstheme="majorHAnsi"/>
+                <w:sz w:val="24"/>
+                <w:szCs w:val="24"/>
                 <w:lang w:val="en-US"/>
               </w:rPr>
               <w:t>1.</w:t>
@@ -1071,15 +823,19 @@
               <w:ind w:left="0"/>
               <w:rPr>
                 <w:rFonts w:asciiTheme="majorHAnsi" w:hAnsiTheme="majorHAnsi" w:cstheme="majorHAnsi"/>
-                <w:lang w:val="en-US"/>
-              </w:rPr>
-            </w:pPr>
-            <w:r>
-              <w:rPr>
-                <w:rFonts w:asciiTheme="majorHAnsi" w:hAnsiTheme="majorHAnsi" w:cstheme="majorHAnsi"/>
-                <w:lang w:val="en-US"/>
-              </w:rPr>
-              <w:t>Mã số</w:t>
+                <w:sz w:val="24"/>
+                <w:szCs w:val="24"/>
+                <w:lang w:val="en-US"/>
+              </w:rPr>
+            </w:pPr>
+            <w:r>
+              <w:rPr>
+                <w:rFonts w:asciiTheme="majorHAnsi" w:hAnsiTheme="majorHAnsi" w:cstheme="majorHAnsi"/>
+                <w:sz w:val="24"/>
+                <w:szCs w:val="24"/>
+                <w:lang w:val="en-US"/>
+              </w:rPr>
+              <w:t>Biển số xe</w:t>
             </w:r>
           </w:p>
         </w:tc>
@@ -1095,15 +851,19 @@
               <w:ind w:left="0"/>
               <w:rPr>
                 <w:rFonts w:asciiTheme="majorHAnsi" w:hAnsiTheme="majorHAnsi" w:cstheme="majorHAnsi"/>
-                <w:lang w:val="en-US"/>
-              </w:rPr>
-            </w:pPr>
-            <w:r>
-              <w:rPr>
-                <w:rFonts w:asciiTheme="majorHAnsi" w:hAnsiTheme="majorHAnsi" w:cstheme="majorHAnsi"/>
-                <w:lang w:val="en-US"/>
-              </w:rPr>
-              <w:t>Mã số của xe được chọn</w:t>
+                <w:sz w:val="24"/>
+                <w:szCs w:val="24"/>
+                <w:lang w:val="en-US"/>
+              </w:rPr>
+            </w:pPr>
+            <w:r>
+              <w:rPr>
+                <w:rFonts w:asciiTheme="majorHAnsi" w:hAnsiTheme="majorHAnsi" w:cstheme="majorHAnsi"/>
+                <w:sz w:val="24"/>
+                <w:szCs w:val="24"/>
+                <w:lang w:val="en-US"/>
+              </w:rPr>
+              <w:t>Thông tin biển số xe được chọn</w:t>
             </w:r>
           </w:p>
         </w:tc>
@@ -1119,6 +879,8 @@
               <w:ind w:left="0"/>
               <w:rPr>
                 <w:rFonts w:asciiTheme="majorHAnsi" w:hAnsiTheme="majorHAnsi" w:cstheme="majorHAnsi"/>
+                <w:sz w:val="24"/>
+                <w:szCs w:val="24"/>
                 <w:lang w:val="en-US"/>
               </w:rPr>
             </w:pPr>
@@ -1137,15 +899,19 @@
               <w:jc w:val="center"/>
               <w:rPr>
                 <w:rFonts w:asciiTheme="majorHAnsi" w:hAnsiTheme="majorHAnsi" w:cstheme="majorHAnsi"/>
-                <w:lang w:val="en-US"/>
-              </w:rPr>
-            </w:pPr>
-            <w:r>
-              <w:rPr>
-                <w:rFonts w:asciiTheme="majorHAnsi" w:hAnsiTheme="majorHAnsi" w:cstheme="majorHAnsi"/>
-                <w:lang w:val="en-US"/>
-              </w:rPr>
-              <w:t>784318</w:t>
+                <w:sz w:val="24"/>
+                <w:szCs w:val="24"/>
+                <w:lang w:val="en-US"/>
+              </w:rPr>
+            </w:pPr>
+            <w:r>
+              <w:rPr>
+                <w:rFonts w:asciiTheme="majorHAnsi" w:hAnsiTheme="majorHAnsi" w:cstheme="majorHAnsi"/>
+                <w:sz w:val="24"/>
+                <w:szCs w:val="24"/>
+                <w:lang w:val="en-US"/>
+              </w:rPr>
+              <w:t>18H8-5733</w:t>
             </w:r>
           </w:p>
         </w:tc>
@@ -1163,12 +929,16 @@
               <w:ind w:left="0"/>
               <w:rPr>
                 <w:rFonts w:asciiTheme="majorHAnsi" w:hAnsiTheme="majorHAnsi" w:cstheme="majorHAnsi"/>
-                <w:lang w:val="en-US"/>
-              </w:rPr>
-            </w:pPr>
-            <w:r>
-              <w:rPr>
-                <w:rFonts w:asciiTheme="majorHAnsi" w:hAnsiTheme="majorHAnsi" w:cstheme="majorHAnsi"/>
+                <w:sz w:val="24"/>
+                <w:szCs w:val="24"/>
+                <w:lang w:val="en-US"/>
+              </w:rPr>
+            </w:pPr>
+            <w:r>
+              <w:rPr>
+                <w:rFonts w:asciiTheme="majorHAnsi" w:hAnsiTheme="majorHAnsi" w:cstheme="majorHAnsi"/>
+                <w:sz w:val="24"/>
+                <w:szCs w:val="24"/>
                 <w:lang w:val="en-US"/>
               </w:rPr>
               <w:t>2.</w:t>
@@ -1187,12 +957,16 @@
               <w:ind w:left="0"/>
               <w:rPr>
                 <w:rFonts w:asciiTheme="majorHAnsi" w:hAnsiTheme="majorHAnsi" w:cstheme="majorHAnsi"/>
-                <w:lang w:val="en-US"/>
-              </w:rPr>
-            </w:pPr>
-            <w:r>
-              <w:rPr>
-                <w:rFonts w:asciiTheme="majorHAnsi" w:hAnsiTheme="majorHAnsi" w:cstheme="majorHAnsi"/>
+                <w:sz w:val="24"/>
+                <w:szCs w:val="24"/>
+                <w:lang w:val="en-US"/>
+              </w:rPr>
+            </w:pPr>
+            <w:r>
+              <w:rPr>
+                <w:rFonts w:asciiTheme="majorHAnsi" w:hAnsiTheme="majorHAnsi" w:cstheme="majorHAnsi"/>
+                <w:sz w:val="24"/>
+                <w:szCs w:val="24"/>
                 <w:lang w:val="en-US"/>
               </w:rPr>
               <w:t>Vị trí</w:t>
@@ -1211,12 +985,16 @@
               <w:ind w:left="0"/>
               <w:rPr>
                 <w:rFonts w:asciiTheme="majorHAnsi" w:hAnsiTheme="majorHAnsi" w:cstheme="majorHAnsi"/>
-                <w:lang w:val="en-US"/>
-              </w:rPr>
-            </w:pPr>
-            <w:r>
-              <w:rPr>
-                <w:rFonts w:asciiTheme="majorHAnsi" w:hAnsiTheme="majorHAnsi" w:cstheme="majorHAnsi"/>
+                <w:sz w:val="24"/>
+                <w:szCs w:val="24"/>
+                <w:lang w:val="en-US"/>
+              </w:rPr>
+            </w:pPr>
+            <w:r>
+              <w:rPr>
+                <w:rFonts w:asciiTheme="majorHAnsi" w:hAnsiTheme="majorHAnsi" w:cstheme="majorHAnsi"/>
+                <w:sz w:val="24"/>
+                <w:szCs w:val="24"/>
                 <w:lang w:val="en-US"/>
               </w:rPr>
               <w:t xml:space="preserve">Vị trí </w:t>
@@ -1224,6 +1002,8 @@
             <w:r>
               <w:rPr>
                 <w:rFonts w:asciiTheme="majorHAnsi" w:hAnsiTheme="majorHAnsi" w:cstheme="majorHAnsi"/>
+                <w:sz w:val="24"/>
+                <w:szCs w:val="24"/>
                 <w:lang w:val="en-US"/>
               </w:rPr>
               <w:t>bãi để xe</w:t>
@@ -1231,6 +1011,8 @@
             <w:r>
               <w:rPr>
                 <w:rFonts w:asciiTheme="majorHAnsi" w:hAnsiTheme="majorHAnsi" w:cstheme="majorHAnsi"/>
+                <w:sz w:val="24"/>
+                <w:szCs w:val="24"/>
                 <w:lang w:val="en-US"/>
               </w:rPr>
               <w:t xml:space="preserve"> hiện tại</w:t>
@@ -1249,6 +1031,8 @@
               <w:ind w:left="0"/>
               <w:rPr>
                 <w:rFonts w:asciiTheme="majorHAnsi" w:hAnsiTheme="majorHAnsi" w:cstheme="majorHAnsi"/>
+                <w:sz w:val="24"/>
+                <w:szCs w:val="24"/>
                 <w:lang w:val="en-US"/>
               </w:rPr>
             </w:pPr>
@@ -1267,12 +1051,16 @@
               <w:jc w:val="center"/>
               <w:rPr>
                 <w:rFonts w:asciiTheme="majorHAnsi" w:hAnsiTheme="majorHAnsi" w:cstheme="majorHAnsi"/>
-                <w:lang w:val="en-US"/>
-              </w:rPr>
-            </w:pPr>
-            <w:r>
-              <w:rPr>
-                <w:rFonts w:asciiTheme="majorHAnsi" w:hAnsiTheme="majorHAnsi" w:cstheme="majorHAnsi"/>
+                <w:sz w:val="24"/>
+                <w:szCs w:val="24"/>
+                <w:lang w:val="en-US"/>
+              </w:rPr>
+            </w:pPr>
+            <w:r>
+              <w:rPr>
+                <w:rFonts w:asciiTheme="majorHAnsi" w:hAnsiTheme="majorHAnsi" w:cstheme="majorHAnsi"/>
+                <w:sz w:val="24"/>
+                <w:szCs w:val="24"/>
                 <w:lang w:val="en-US"/>
               </w:rPr>
               <w:t>Bãi xe 1</w:t>
@@ -1293,12 +1081,16 @@
               <w:ind w:left="0"/>
               <w:rPr>
                 <w:rFonts w:asciiTheme="majorHAnsi" w:hAnsiTheme="majorHAnsi" w:cstheme="majorHAnsi"/>
-                <w:lang w:val="en-US"/>
-              </w:rPr>
-            </w:pPr>
-            <w:r>
-              <w:rPr>
-                <w:rFonts w:asciiTheme="majorHAnsi" w:hAnsiTheme="majorHAnsi" w:cstheme="majorHAnsi"/>
+                <w:sz w:val="24"/>
+                <w:szCs w:val="24"/>
+                <w:lang w:val="en-US"/>
+              </w:rPr>
+            </w:pPr>
+            <w:r>
+              <w:rPr>
+                <w:rFonts w:asciiTheme="majorHAnsi" w:hAnsiTheme="majorHAnsi" w:cstheme="majorHAnsi"/>
+                <w:sz w:val="24"/>
+                <w:szCs w:val="24"/>
                 <w:lang w:val="en-US"/>
               </w:rPr>
               <w:t>3</w:t>
@@ -1306,6 +1098,8 @@
             <w:r>
               <w:rPr>
                 <w:rFonts w:asciiTheme="majorHAnsi" w:hAnsiTheme="majorHAnsi" w:cstheme="majorHAnsi"/>
+                <w:sz w:val="24"/>
+                <w:szCs w:val="24"/>
                 <w:lang w:val="en-US"/>
               </w:rPr>
               <w:t>.</w:t>
@@ -1324,22 +1118,19 @@
               <w:ind w:left="0"/>
               <w:rPr>
                 <w:rFonts w:asciiTheme="majorHAnsi" w:hAnsiTheme="majorHAnsi" w:cstheme="majorHAnsi"/>
-                <w:lang w:val="en-US"/>
-              </w:rPr>
-            </w:pPr>
-            <w:r>
-              <w:rPr>
-                <w:rFonts w:asciiTheme="majorHAnsi" w:hAnsiTheme="majorHAnsi" w:cstheme="majorHAnsi"/>
-                <w:lang w:val="en-US"/>
-              </w:rPr>
-              <w:t>Pin</w:t>
-            </w:r>
-            <w:r>
-              <w:rPr>
-                <w:rFonts w:asciiTheme="majorHAnsi" w:hAnsiTheme="majorHAnsi" w:cstheme="majorHAnsi"/>
-                <w:lang w:val="en-US"/>
-              </w:rPr>
-              <w:t xml:space="preserve"> </w:t>
+                <w:sz w:val="24"/>
+                <w:szCs w:val="24"/>
+                <w:lang w:val="en-US"/>
+              </w:rPr>
+            </w:pPr>
+            <w:r>
+              <w:rPr>
+                <w:rFonts w:asciiTheme="majorHAnsi" w:hAnsiTheme="majorHAnsi" w:cstheme="majorHAnsi"/>
+                <w:sz w:val="24"/>
+                <w:szCs w:val="24"/>
+                <w:lang w:val="en-US"/>
+              </w:rPr>
+              <w:t>Lượng pin còn lại</w:t>
             </w:r>
           </w:p>
         </w:tc>
@@ -1355,15 +1146,28 @@
               <w:ind w:left="0"/>
               <w:rPr>
                 <w:rFonts w:asciiTheme="majorHAnsi" w:hAnsiTheme="majorHAnsi" w:cstheme="majorHAnsi"/>
-                <w:lang w:val="en-US"/>
-              </w:rPr>
-            </w:pPr>
-            <w:r>
-              <w:rPr>
-                <w:rFonts w:asciiTheme="majorHAnsi" w:hAnsiTheme="majorHAnsi" w:cstheme="majorHAnsi"/>
-                <w:lang w:val="en-US"/>
-              </w:rPr>
-              <w:t>Phần trăm pin của động cơ</w:t>
+                <w:sz w:val="24"/>
+                <w:szCs w:val="24"/>
+                <w:lang w:val="en-US"/>
+              </w:rPr>
+            </w:pPr>
+            <w:r>
+              <w:rPr>
+                <w:rFonts w:asciiTheme="majorHAnsi" w:hAnsiTheme="majorHAnsi" w:cstheme="majorHAnsi"/>
+                <w:sz w:val="24"/>
+                <w:szCs w:val="24"/>
+                <w:lang w:val="en-US"/>
+              </w:rPr>
+              <w:t xml:space="preserve">Phần trăm pin </w:t>
+            </w:r>
+            <w:r>
+              <w:rPr>
+                <w:rFonts w:asciiTheme="majorHAnsi" w:hAnsiTheme="majorHAnsi" w:cstheme="majorHAnsi"/>
+                <w:sz w:val="24"/>
+                <w:szCs w:val="24"/>
+                <w:lang w:val="en-US"/>
+              </w:rPr>
+              <w:t>còn lại của xe nếu xe là xe điện</w:t>
             </w:r>
           </w:p>
         </w:tc>
@@ -1383,12 +1187,16 @@
               <w:ind w:left="327"/>
               <w:rPr>
                 <w:rFonts w:asciiTheme="majorHAnsi" w:hAnsiTheme="majorHAnsi" w:cstheme="majorHAnsi"/>
-                <w:lang w:val="en-US"/>
-              </w:rPr>
-            </w:pPr>
-            <w:r>
-              <w:rPr>
-                <w:rFonts w:asciiTheme="majorHAnsi" w:hAnsiTheme="majorHAnsi" w:cstheme="majorHAnsi"/>
+                <w:sz w:val="24"/>
+                <w:szCs w:val="24"/>
+                <w:lang w:val="en-US"/>
+              </w:rPr>
+            </w:pPr>
+            <w:r>
+              <w:rPr>
+                <w:rFonts w:asciiTheme="majorHAnsi" w:hAnsiTheme="majorHAnsi" w:cstheme="majorHAnsi"/>
+                <w:sz w:val="24"/>
+                <w:szCs w:val="24"/>
                 <w:lang w:val="en-US"/>
               </w:rPr>
               <w:t xml:space="preserve">Số dương với biểu tượng phần trăm </w:t>
@@ -1404,12 +1212,16 @@
               <w:ind w:left="327"/>
               <w:rPr>
                 <w:rFonts w:asciiTheme="majorHAnsi" w:hAnsiTheme="majorHAnsi" w:cstheme="majorHAnsi"/>
-                <w:lang w:val="en-US"/>
-              </w:rPr>
-            </w:pPr>
-            <w:r>
-              <w:rPr>
-                <w:rFonts w:asciiTheme="majorHAnsi" w:hAnsiTheme="majorHAnsi" w:cstheme="majorHAnsi"/>
+                <w:sz w:val="24"/>
+                <w:szCs w:val="24"/>
+                <w:lang w:val="en-US"/>
+              </w:rPr>
+            </w:pPr>
+            <w:r>
+              <w:rPr>
+                <w:rFonts w:asciiTheme="majorHAnsi" w:hAnsiTheme="majorHAnsi" w:cstheme="majorHAnsi"/>
+                <w:sz w:val="24"/>
+                <w:szCs w:val="24"/>
                 <w:lang w:val="en-US"/>
               </w:rPr>
               <w:t>Căn trái</w:t>
@@ -1426,15 +1238,18 @@
             <w:pPr>
               <w:pStyle w:val="ListParagraph"/>
               <w:ind w:left="0"/>
-              <w:jc w:val="right"/>
-              <w:rPr>
-                <w:rFonts w:asciiTheme="majorHAnsi" w:hAnsiTheme="majorHAnsi" w:cstheme="majorHAnsi"/>
-                <w:lang w:val="en-US"/>
-              </w:rPr>
-            </w:pPr>
-            <w:r>
-              <w:rPr>
-                <w:rFonts w:asciiTheme="majorHAnsi" w:hAnsiTheme="majorHAnsi" w:cstheme="majorHAnsi"/>
+              <w:rPr>
+                <w:rFonts w:asciiTheme="majorHAnsi" w:hAnsiTheme="majorHAnsi" w:cstheme="majorHAnsi"/>
+                <w:sz w:val="24"/>
+                <w:szCs w:val="24"/>
+                <w:lang w:val="en-US"/>
+              </w:rPr>
+            </w:pPr>
+            <w:r>
+              <w:rPr>
+                <w:rFonts w:asciiTheme="majorHAnsi" w:hAnsiTheme="majorHAnsi" w:cstheme="majorHAnsi"/>
+                <w:sz w:val="24"/>
+                <w:szCs w:val="24"/>
                 <w:lang w:val="en-US"/>
               </w:rPr>
               <w:t>60</w:t>
@@ -1442,6 +1257,8 @@
             <w:r>
               <w:rPr>
                 <w:rFonts w:asciiTheme="majorHAnsi" w:hAnsiTheme="majorHAnsi" w:cstheme="majorHAnsi"/>
+                <w:sz w:val="24"/>
+                <w:szCs w:val="24"/>
                 <w:lang w:val="en-US"/>
               </w:rPr>
               <w:t>.0</w:t>
@@ -1449,6 +1266,8 @@
             <w:r>
               <w:rPr>
                 <w:rFonts w:asciiTheme="majorHAnsi" w:hAnsiTheme="majorHAnsi" w:cstheme="majorHAnsi"/>
+                <w:sz w:val="24"/>
+                <w:szCs w:val="24"/>
                 <w:lang w:val="en-US"/>
               </w:rPr>
               <w:t>%</w:t>
@@ -1469,12 +1288,16 @@
               <w:ind w:left="0"/>
               <w:rPr>
                 <w:rFonts w:asciiTheme="majorHAnsi" w:hAnsiTheme="majorHAnsi" w:cstheme="majorHAnsi"/>
-                <w:lang w:val="en-US"/>
-              </w:rPr>
-            </w:pPr>
-            <w:r>
-              <w:rPr>
-                <w:rFonts w:asciiTheme="majorHAnsi" w:hAnsiTheme="majorHAnsi" w:cstheme="majorHAnsi"/>
+                <w:sz w:val="24"/>
+                <w:szCs w:val="24"/>
+                <w:lang w:val="en-US"/>
+              </w:rPr>
+            </w:pPr>
+            <w:r>
+              <w:rPr>
+                <w:rFonts w:asciiTheme="majorHAnsi" w:hAnsiTheme="majorHAnsi" w:cstheme="majorHAnsi"/>
+                <w:sz w:val="24"/>
+                <w:szCs w:val="24"/>
                 <w:lang w:val="en-US"/>
               </w:rPr>
               <w:t>4</w:t>
@@ -1482,6 +1305,8 @@
             <w:r>
               <w:rPr>
                 <w:rFonts w:asciiTheme="majorHAnsi" w:hAnsiTheme="majorHAnsi" w:cstheme="majorHAnsi"/>
+                <w:sz w:val="24"/>
+                <w:szCs w:val="24"/>
                 <w:lang w:val="en-US"/>
               </w:rPr>
               <w:t>.</w:t>
@@ -1500,12 +1325,16 @@
               <w:ind w:left="0"/>
               <w:rPr>
                 <w:rFonts w:asciiTheme="majorHAnsi" w:hAnsiTheme="majorHAnsi" w:cstheme="majorHAnsi"/>
-                <w:lang w:val="en-US"/>
-              </w:rPr>
-            </w:pPr>
-            <w:r>
-              <w:rPr>
-                <w:rFonts w:asciiTheme="majorHAnsi" w:hAnsiTheme="majorHAnsi" w:cstheme="majorHAnsi"/>
+                <w:sz w:val="24"/>
+                <w:szCs w:val="24"/>
+                <w:lang w:val="en-US"/>
+              </w:rPr>
+            </w:pPr>
+            <w:r>
+              <w:rPr>
+                <w:rFonts w:asciiTheme="majorHAnsi" w:hAnsiTheme="majorHAnsi" w:cstheme="majorHAnsi"/>
+                <w:sz w:val="24"/>
+                <w:szCs w:val="24"/>
                 <w:lang w:val="en-US"/>
               </w:rPr>
               <w:t>Thời gian còn lại</w:t>
@@ -1524,12 +1353,16 @@
               <w:ind w:left="0"/>
               <w:rPr>
                 <w:rFonts w:asciiTheme="majorHAnsi" w:hAnsiTheme="majorHAnsi" w:cstheme="majorHAnsi"/>
-                <w:lang w:val="en-US"/>
-              </w:rPr>
-            </w:pPr>
-            <w:r>
-              <w:rPr>
-                <w:rFonts w:asciiTheme="majorHAnsi" w:hAnsiTheme="majorHAnsi" w:cstheme="majorHAnsi"/>
+                <w:sz w:val="24"/>
+                <w:szCs w:val="24"/>
+                <w:lang w:val="en-US"/>
+              </w:rPr>
+            </w:pPr>
+            <w:r>
+              <w:rPr>
+                <w:rFonts w:asciiTheme="majorHAnsi" w:hAnsiTheme="majorHAnsi" w:cstheme="majorHAnsi"/>
+                <w:sz w:val="24"/>
+                <w:szCs w:val="24"/>
                 <w:lang w:val="en-US"/>
               </w:rPr>
               <w:t>Thời gian xe còn có thể hoạt động cho đến khi hết pin</w:t>
@@ -1548,12 +1381,16 @@
               <w:ind w:left="0"/>
               <w:rPr>
                 <w:rFonts w:asciiTheme="majorHAnsi" w:hAnsiTheme="majorHAnsi" w:cstheme="majorHAnsi"/>
-                <w:lang w:val="en-US"/>
-              </w:rPr>
-            </w:pPr>
-            <w:r>
-              <w:rPr>
-                <w:rFonts w:asciiTheme="majorHAnsi" w:hAnsiTheme="majorHAnsi" w:cstheme="majorHAnsi"/>
+                <w:sz w:val="24"/>
+                <w:szCs w:val="24"/>
+                <w:lang w:val="en-US"/>
+              </w:rPr>
+            </w:pPr>
+            <w:r>
+              <w:rPr>
+                <w:rFonts w:asciiTheme="majorHAnsi" w:hAnsiTheme="majorHAnsi" w:cstheme="majorHAnsi"/>
+                <w:sz w:val="24"/>
+                <w:szCs w:val="24"/>
                 <w:lang w:val="en-US"/>
               </w:rPr>
               <w:t>Phút</w:t>
@@ -1573,12 +1410,16 @@
               <w:jc w:val="center"/>
               <w:rPr>
                 <w:rFonts w:asciiTheme="majorHAnsi" w:hAnsiTheme="majorHAnsi" w:cstheme="majorHAnsi"/>
-                <w:lang w:val="en-US"/>
-              </w:rPr>
-            </w:pPr>
-            <w:r>
-              <w:rPr>
-                <w:rFonts w:asciiTheme="majorHAnsi" w:hAnsiTheme="majorHAnsi" w:cstheme="majorHAnsi"/>
+                <w:sz w:val="24"/>
+                <w:szCs w:val="24"/>
+                <w:lang w:val="en-US"/>
+              </w:rPr>
+            </w:pPr>
+            <w:r>
+              <w:rPr>
+                <w:rFonts w:asciiTheme="majorHAnsi" w:hAnsiTheme="majorHAnsi" w:cstheme="majorHAnsi"/>
+                <w:sz w:val="24"/>
+                <w:szCs w:val="24"/>
                 <w:lang w:val="en-US"/>
               </w:rPr>
               <w:t>Còn 180 phút</w:t>
@@ -1599,12 +1440,16 @@
               <w:ind w:left="0"/>
               <w:rPr>
                 <w:rFonts w:asciiTheme="majorHAnsi" w:hAnsiTheme="majorHAnsi" w:cstheme="majorHAnsi"/>
-                <w:lang w:val="en-US"/>
-              </w:rPr>
-            </w:pPr>
-            <w:r>
-              <w:rPr>
-                <w:rFonts w:asciiTheme="majorHAnsi" w:hAnsiTheme="majorHAnsi" w:cstheme="majorHAnsi"/>
+                <w:sz w:val="24"/>
+                <w:szCs w:val="24"/>
+                <w:lang w:val="en-US"/>
+              </w:rPr>
+            </w:pPr>
+            <w:r>
+              <w:rPr>
+                <w:rFonts w:asciiTheme="majorHAnsi" w:hAnsiTheme="majorHAnsi" w:cstheme="majorHAnsi"/>
+                <w:sz w:val="24"/>
+                <w:szCs w:val="24"/>
                 <w:lang w:val="en-US"/>
               </w:rPr>
               <w:t>5.</w:t>
@@ -1623,15 +1468,19 @@
               <w:ind w:left="0"/>
               <w:rPr>
                 <w:rFonts w:asciiTheme="majorHAnsi" w:hAnsiTheme="majorHAnsi" w:cstheme="majorHAnsi"/>
-                <w:lang w:val="en-US"/>
-              </w:rPr>
-            </w:pPr>
-            <w:r>
-              <w:rPr>
-                <w:rFonts w:asciiTheme="majorHAnsi" w:hAnsiTheme="majorHAnsi" w:cstheme="majorHAnsi"/>
-                <w:lang w:val="en-US"/>
-              </w:rPr>
-              <w:t>Tiền cọc</w:t>
+                <w:sz w:val="24"/>
+                <w:szCs w:val="24"/>
+                <w:lang w:val="en-US"/>
+              </w:rPr>
+            </w:pPr>
+            <w:r>
+              <w:rPr>
+                <w:rFonts w:asciiTheme="majorHAnsi" w:hAnsiTheme="majorHAnsi" w:cstheme="majorHAnsi"/>
+                <w:sz w:val="24"/>
+                <w:szCs w:val="24"/>
+                <w:lang w:val="en-US"/>
+              </w:rPr>
+              <w:t>Tốc độ</w:t>
             </w:r>
           </w:p>
         </w:tc>
@@ -1647,15 +1496,19 @@
               <w:ind w:left="0"/>
               <w:rPr>
                 <w:rFonts w:asciiTheme="majorHAnsi" w:hAnsiTheme="majorHAnsi" w:cstheme="majorHAnsi"/>
-                <w:lang w:val="en-US"/>
-              </w:rPr>
-            </w:pPr>
-            <w:r>
-              <w:rPr>
-                <w:rFonts w:asciiTheme="majorHAnsi" w:hAnsiTheme="majorHAnsi" w:cstheme="majorHAnsi"/>
-                <w:lang w:val="en-US"/>
-              </w:rPr>
-              <w:t>Số tiền đặt trước để có thể thuê xe</w:t>
+                <w:sz w:val="24"/>
+                <w:szCs w:val="24"/>
+                <w:lang w:val="en-US"/>
+              </w:rPr>
+            </w:pPr>
+            <w:r>
+              <w:rPr>
+                <w:rFonts w:asciiTheme="majorHAnsi" w:hAnsiTheme="majorHAnsi" w:cstheme="majorHAnsi"/>
+                <w:sz w:val="24"/>
+                <w:szCs w:val="24"/>
+                <w:lang w:val="en-US"/>
+              </w:rPr>
+              <w:t>Tốc độ tối đa mà xe có thể đạt được</w:t>
             </w:r>
           </w:p>
         </w:tc>
@@ -1667,44 +1520,21 @@
           </w:tcPr>
           <w:p>
             <w:pPr>
-              <w:pStyle w:val="ListParagraph"/>
-              <w:numPr>
-                <w:ilvl w:val="0"/>
-                <w:numId w:val="9"/>
-              </w:numPr>
-              <w:ind w:left="324"/>
-              <w:rPr>
-                <w:rFonts w:asciiTheme="majorHAnsi" w:hAnsiTheme="majorHAnsi" w:cstheme="majorHAnsi"/>
-                <w:lang w:val="en-US"/>
-              </w:rPr>
-            </w:pPr>
-            <w:r>
-              <w:rPr>
-                <w:rFonts w:asciiTheme="majorHAnsi" w:hAnsiTheme="majorHAnsi" w:cstheme="majorHAnsi"/>
-                <w:lang w:val="en-US"/>
-              </w:rPr>
-              <w:t>Số nguyên dương với đơn vị VND ở cuối</w:t>
-            </w:r>
-          </w:p>
-          <w:p>
-            <w:pPr>
-              <w:pStyle w:val="ListParagraph"/>
-              <w:numPr>
-                <w:ilvl w:val="0"/>
-                <w:numId w:val="9"/>
-              </w:numPr>
-              <w:ind w:left="324"/>
-              <w:rPr>
-                <w:rFonts w:asciiTheme="majorHAnsi" w:hAnsiTheme="majorHAnsi" w:cstheme="majorHAnsi"/>
-                <w:lang w:val="en-US"/>
-              </w:rPr>
-            </w:pPr>
-            <w:r>
-              <w:rPr>
-                <w:rFonts w:asciiTheme="majorHAnsi" w:hAnsiTheme="majorHAnsi" w:cstheme="majorHAnsi"/>
-                <w:lang w:val="en-US"/>
-              </w:rPr>
-              <w:t>Căn trái</w:t>
+              <w:rPr>
+                <w:rFonts w:asciiTheme="majorHAnsi" w:hAnsiTheme="majorHAnsi" w:cstheme="majorHAnsi"/>
+                <w:sz w:val="24"/>
+                <w:szCs w:val="24"/>
+                <w:lang w:val="en-US"/>
+              </w:rPr>
+            </w:pPr>
+            <w:r>
+              <w:rPr>
+                <w:rFonts w:asciiTheme="majorHAnsi" w:hAnsiTheme="majorHAnsi" w:cstheme="majorHAnsi"/>
+                <w:sz w:val="24"/>
+                <w:szCs w:val="24"/>
+                <w:lang w:val="en-US"/>
+              </w:rPr>
+              <w:t>Đơn vị: Km/h</w:t>
             </w:r>
           </w:p>
         </w:tc>
@@ -1721,28 +1551,18 @@
               <w:jc w:val="right"/>
               <w:rPr>
                 <w:rFonts w:asciiTheme="majorHAnsi" w:hAnsiTheme="majorHAnsi" w:cstheme="majorHAnsi"/>
+                <w:sz w:val="24"/>
+                <w:szCs w:val="24"/>
                 <w:lang w:val="en-US"/>
               </w:rPr>
             </w:pPr>
             <w:r>
               <w:rPr>
                 <w:rStyle w:val="fontstyle01"/>
-                <w:lang w:val="en-US"/>
-              </w:rPr>
-              <w:t>5</w:t>
-            </w:r>
-            <w:r>
-              <w:rPr>
-                <w:rStyle w:val="fontstyle01"/>
-              </w:rPr>
-              <w:t>50.000</w:t>
-            </w:r>
-            <w:r>
-              <w:rPr>
-                <w:rStyle w:val="fontstyle01"/>
-                <w:lang w:val="en-US"/>
-              </w:rPr>
-              <w:t xml:space="preserve"> VND</w:t>
+                <w:sz w:val="26"/>
+                <w:szCs w:val="28"/>
+              </w:rPr>
+              <w:t>30 Km/h</w:t>
             </w:r>
           </w:p>
         </w:tc>
@@ -1760,12 +1580,16 @@
               <w:ind w:left="0"/>
               <w:rPr>
                 <w:rFonts w:asciiTheme="majorHAnsi" w:hAnsiTheme="majorHAnsi" w:cstheme="majorHAnsi"/>
-                <w:lang w:val="en-US"/>
-              </w:rPr>
-            </w:pPr>
-            <w:r>
-              <w:rPr>
-                <w:rFonts w:asciiTheme="majorHAnsi" w:hAnsiTheme="majorHAnsi" w:cstheme="majorHAnsi"/>
+                <w:sz w:val="24"/>
+                <w:szCs w:val="24"/>
+                <w:lang w:val="en-US"/>
+              </w:rPr>
+            </w:pPr>
+            <w:r>
+              <w:rPr>
+                <w:rFonts w:asciiTheme="majorHAnsi" w:hAnsiTheme="majorHAnsi" w:cstheme="majorHAnsi"/>
+                <w:sz w:val="24"/>
+                <w:szCs w:val="24"/>
                 <w:lang w:val="en-US"/>
               </w:rPr>
               <w:t>6.</w:t>
@@ -1784,15 +1608,19 @@
               <w:ind w:left="0"/>
               <w:rPr>
                 <w:rFonts w:asciiTheme="majorHAnsi" w:hAnsiTheme="majorHAnsi" w:cstheme="majorHAnsi"/>
-                <w:lang w:val="en-US"/>
-              </w:rPr>
-            </w:pPr>
-            <w:r>
-              <w:rPr>
-                <w:rFonts w:asciiTheme="majorHAnsi" w:hAnsiTheme="majorHAnsi" w:cstheme="majorHAnsi"/>
-                <w:lang w:val="en-US"/>
-              </w:rPr>
-              <w:t>Phí</w:t>
+                <w:sz w:val="24"/>
+                <w:szCs w:val="24"/>
+                <w:lang w:val="en-US"/>
+              </w:rPr>
+            </w:pPr>
+            <w:r>
+              <w:rPr>
+                <w:rFonts w:asciiTheme="majorHAnsi" w:hAnsiTheme="majorHAnsi" w:cstheme="majorHAnsi"/>
+                <w:sz w:val="24"/>
+                <w:szCs w:val="24"/>
+                <w:lang w:val="en-US"/>
+              </w:rPr>
+              <w:t>Số kilomet còn lại</w:t>
             </w:r>
           </w:p>
         </w:tc>
@@ -1808,15 +1636,19 @@
               <w:ind w:left="0"/>
               <w:rPr>
                 <w:rFonts w:asciiTheme="majorHAnsi" w:hAnsiTheme="majorHAnsi" w:cstheme="majorHAnsi"/>
-                <w:lang w:val="en-US"/>
-              </w:rPr>
-            </w:pPr>
-            <w:r>
-              <w:rPr>
-                <w:rFonts w:asciiTheme="majorHAnsi" w:hAnsiTheme="majorHAnsi" w:cstheme="majorHAnsi"/>
-                <w:lang w:val="en-US"/>
-              </w:rPr>
-              <w:t>Số tiền chi trả để thue xe</w:t>
+                <w:sz w:val="24"/>
+                <w:szCs w:val="24"/>
+                <w:lang w:val="en-US"/>
+              </w:rPr>
+            </w:pPr>
+            <w:r>
+              <w:rPr>
+                <w:rFonts w:asciiTheme="majorHAnsi" w:hAnsiTheme="majorHAnsi" w:cstheme="majorHAnsi"/>
+                <w:sz w:val="24"/>
+                <w:szCs w:val="24"/>
+                <w:lang w:val="en-US"/>
+              </w:rPr>
+              <w:t>Số kilomet tối đa xe có thể đi được cho đến khi hết điện (nếu là xe điện)</w:t>
             </w:r>
           </w:p>
         </w:tc>
@@ -1836,15 +1668,19 @@
               <w:ind w:left="324"/>
               <w:rPr>
                 <w:rFonts w:asciiTheme="majorHAnsi" w:hAnsiTheme="majorHAnsi" w:cstheme="majorHAnsi"/>
-                <w:lang w:val="en-US"/>
-              </w:rPr>
-            </w:pPr>
-            <w:r>
-              <w:rPr>
-                <w:rFonts w:asciiTheme="majorHAnsi" w:hAnsiTheme="majorHAnsi" w:cstheme="majorHAnsi"/>
-                <w:lang w:val="en-US"/>
-              </w:rPr>
-              <w:t>Số nguyên dương với đơn vị VND ở cuối</w:t>
+                <w:sz w:val="24"/>
+                <w:szCs w:val="24"/>
+                <w:lang w:val="en-US"/>
+              </w:rPr>
+            </w:pPr>
+            <w:r>
+              <w:rPr>
+                <w:rFonts w:asciiTheme="majorHAnsi" w:hAnsiTheme="majorHAnsi" w:cstheme="majorHAnsi"/>
+                <w:sz w:val="24"/>
+                <w:szCs w:val="24"/>
+                <w:lang w:val="en-US"/>
+              </w:rPr>
+              <w:t>“-1” nếu không phải xe điện</w:t>
             </w:r>
           </w:p>
           <w:p>
@@ -1857,15 +1693,19 @@
               <w:ind w:left="324"/>
               <w:rPr>
                 <w:rFonts w:asciiTheme="majorHAnsi" w:hAnsiTheme="majorHAnsi" w:cstheme="majorHAnsi"/>
-                <w:lang w:val="en-US"/>
-              </w:rPr>
-            </w:pPr>
-            <w:r>
-              <w:rPr>
-                <w:rFonts w:asciiTheme="majorHAnsi" w:hAnsiTheme="majorHAnsi" w:cstheme="majorHAnsi"/>
-                <w:lang w:val="en-US"/>
-              </w:rPr>
-              <w:t>Căn trái</w:t>
+                <w:sz w:val="24"/>
+                <w:szCs w:val="24"/>
+                <w:lang w:val="en-US"/>
+              </w:rPr>
+            </w:pPr>
+            <w:r>
+              <w:rPr>
+                <w:rFonts w:asciiTheme="majorHAnsi" w:hAnsiTheme="majorHAnsi" w:cstheme="majorHAnsi"/>
+                <w:sz w:val="24"/>
+                <w:szCs w:val="24"/>
+                <w:lang w:val="en-US"/>
+              </w:rPr>
+              <w:t>Số nguyên dương, dấu chấm ngăn cách phần thập phân</w:t>
             </w:r>
           </w:p>
         </w:tc>
@@ -1882,27 +1722,18 @@
               <w:jc w:val="right"/>
               <w:rPr>
                 <w:rFonts w:asciiTheme="majorHAnsi" w:hAnsiTheme="majorHAnsi" w:cstheme="majorHAnsi"/>
+                <w:sz w:val="24"/>
+                <w:szCs w:val="24"/>
                 <w:lang w:val="en-US"/>
               </w:rPr>
             </w:pPr>
             <w:r>
               <w:rPr>
                 <w:rStyle w:val="fontstyle01"/>
-              </w:rPr>
-              <w:t>700.000</w:t>
-            </w:r>
-            <w:r>
-              <w:rPr>
-                <w:lang w:val="en-US"/>
-              </w:rPr>
-              <w:t xml:space="preserve"> </w:t>
-            </w:r>
-            <w:r>
-              <w:rPr>
-                <w:rStyle w:val="fontstyle01"/>
-                <w:lang w:val="en-US"/>
-              </w:rPr>
-              <w:t>VND</w:t>
+                <w:sz w:val="26"/>
+                <w:szCs w:val="28"/>
+              </w:rPr>
+              <w:t>20.5</w:t>
             </w:r>
           </w:p>
         </w:tc>
@@ -1927,6 +1758,8 @@
           <w:rFonts w:asciiTheme="majorHAnsi" w:hAnsiTheme="majorHAnsi" w:cstheme="majorHAnsi"/>
           <w:b/>
           <w:bCs/>
+          <w:sz w:val="24"/>
+          <w:szCs w:val="24"/>
           <w:lang w:val="en-US"/>
         </w:rPr>
       </w:pPr>
@@ -1935,8 +1768,11 @@
           <w:rFonts w:asciiTheme="majorHAnsi" w:hAnsiTheme="majorHAnsi" w:cstheme="majorHAnsi"/>
           <w:b/>
           <w:bCs/>
-          <w:lang w:val="en-US"/>
-        </w:rPr>
+          <w:sz w:val="24"/>
+          <w:szCs w:val="24"/>
+          <w:lang w:val="en-US"/>
+        </w:rPr>
+        <w:lastRenderedPageBreak/>
         <w:t>Hậu điều kiện</w:t>
       </w:r>
     </w:p>
@@ -1946,12 +1782,16 @@
         <w:ind w:left="360"/>
         <w:rPr>
           <w:rFonts w:asciiTheme="majorHAnsi" w:hAnsiTheme="majorHAnsi" w:cstheme="majorHAnsi"/>
-          <w:lang w:val="en-US"/>
-        </w:rPr>
-      </w:pPr>
-      <w:r>
-        <w:rPr>
-          <w:rFonts w:asciiTheme="majorHAnsi" w:hAnsiTheme="majorHAnsi" w:cstheme="majorHAnsi"/>
+          <w:sz w:val="24"/>
+          <w:szCs w:val="24"/>
+          <w:lang w:val="en-US"/>
+        </w:rPr>
+      </w:pPr>
+      <w:r>
+        <w:rPr>
+          <w:rFonts w:asciiTheme="majorHAnsi" w:hAnsiTheme="majorHAnsi" w:cstheme="majorHAnsi"/>
+          <w:sz w:val="24"/>
+          <w:szCs w:val="24"/>
           <w:lang w:val="en-US"/>
         </w:rPr>
         <w:t>Không</w:t>

</xml_diff>